<commit_message>
Update rapport de projet
</commit_message>
<xml_diff>
--- a/files/Rapport de projet.docx
+++ b/files/Rapport de projet.docx
@@ -4,8 +4,605 @@
   <w:body>
     <w:p>
       <w:r>
-        <w:t>First page</w:t>
-      </w:r>
+        <w:rPr>
+          <w:noProof/>
+        </w:rPr>
+        <w:drawing>
+          <wp:inline distT="0" distB="0" distL="0" distR="0" wp14:anchorId="229FA443" wp14:editId="09C74E2E">
+            <wp:extent cx="5943600" cy="2142490"/>
+            <wp:effectExtent l="0" t="0" r="0" b="0"/>
+            <wp:docPr id="1" name="Picture 1"/>
+            <wp:cNvGraphicFramePr>
+              <a:graphicFrameLocks xmlns:a="http://schemas.openxmlformats.org/drawingml/2006/main" noChangeAspect="1"/>
+            </wp:cNvGraphicFramePr>
+            <a:graphic xmlns:a="http://schemas.openxmlformats.org/drawingml/2006/main">
+              <a:graphicData uri="http://schemas.openxmlformats.org/drawingml/2006/picture">
+                <pic:pic xmlns:pic="http://schemas.openxmlformats.org/drawingml/2006/picture">
+                  <pic:nvPicPr>
+                    <pic:cNvPr id="1" name=""/>
+                    <pic:cNvPicPr/>
+                  </pic:nvPicPr>
+                  <pic:blipFill>
+                    <a:blip r:embed="rId7"/>
+                    <a:stretch>
+                      <a:fillRect/>
+                    </a:stretch>
+                  </pic:blipFill>
+                  <pic:spPr>
+                    <a:xfrm>
+                      <a:off x="0" y="0"/>
+                      <a:ext cx="5943600" cy="2142490"/>
+                    </a:xfrm>
+                    <a:prstGeom prst="rect">
+                      <a:avLst/>
+                    </a:prstGeom>
+                  </pic:spPr>
+                </pic:pic>
+              </a:graphicData>
+            </a:graphic>
+          </wp:inline>
+        </w:drawing>
+      </w:r>
+    </w:p>
+    <w:p/>
+    <w:p/>
+    <w:p>
+      <w:pPr>
+        <w:jc w:val="center"/>
+        <w:rPr>
+          <w:rFonts w:ascii="Open Sans" w:hAnsi="Open Sans" w:cs="Open Sans"/>
+          <w:b/>
+          <w:bCs/>
+          <w:sz w:val="48"/>
+          <w:szCs w:val="48"/>
+          <w:u w:val="single"/>
+        </w:rPr>
+      </w:pPr>
+      <w:r>
+        <w:rPr>
+          <w:rFonts w:ascii="Open Sans" w:hAnsi="Open Sans" w:cs="Open Sans"/>
+          <w:b/>
+          <w:bCs/>
+          <w:sz w:val="48"/>
+          <w:szCs w:val="48"/>
+          <w:u w:val="single"/>
+        </w:rPr>
+        <w:t>Rapport de projet de fin de formation</w:t>
+      </w:r>
+    </w:p>
+    <w:p>
+      <w:pPr>
+        <w:ind w:left="1440"/>
+        <w:jc w:val="both"/>
+        <w:rPr>
+          <w:rFonts w:ascii="Open Sans" w:hAnsi="Open Sans" w:cs="Open Sans"/>
+          <w:sz w:val="28"/>
+          <w:szCs w:val="28"/>
+        </w:rPr>
+      </w:pPr>
+    </w:p>
+    <w:p>
+      <w:pPr>
+        <w:ind w:left="1440"/>
+        <w:jc w:val="both"/>
+        <w:rPr>
+          <w:rFonts w:ascii="Open Sans" w:hAnsi="Open Sans" w:cs="Open Sans"/>
+          <w:sz w:val="28"/>
+          <w:szCs w:val="28"/>
+        </w:rPr>
+      </w:pPr>
+    </w:p>
+    <w:p>
+      <w:pPr>
+        <w:ind w:left="1440"/>
+        <w:jc w:val="both"/>
+        <w:rPr>
+          <w:rFonts w:ascii="Open Sans" w:hAnsi="Open Sans" w:cs="Open Sans"/>
+          <w:sz w:val="28"/>
+          <w:szCs w:val="28"/>
+        </w:rPr>
+      </w:pPr>
+    </w:p>
+    <w:p>
+      <w:pPr>
+        <w:ind w:left="1440"/>
+        <w:jc w:val="both"/>
+        <w:rPr>
+          <w:rFonts w:ascii="Open Sans" w:hAnsi="Open Sans" w:cs="Open Sans"/>
+          <w:sz w:val="28"/>
+          <w:szCs w:val="28"/>
+        </w:rPr>
+      </w:pPr>
+    </w:p>
+    <w:p>
+      <w:pPr>
+        <w:ind w:left="1440"/>
+        <w:jc w:val="both"/>
+        <w:rPr>
+          <w:rFonts w:ascii="Open Sans" w:hAnsi="Open Sans" w:cs="Open Sans"/>
+          <w:sz w:val="28"/>
+          <w:szCs w:val="28"/>
+        </w:rPr>
+      </w:pPr>
+    </w:p>
+    <w:p>
+      <w:pPr>
+        <w:ind w:left="1440"/>
+        <w:jc w:val="both"/>
+        <w:rPr>
+          <w:rFonts w:ascii="Open Sans" w:hAnsi="Open Sans" w:cs="Open Sans"/>
+          <w:sz w:val="28"/>
+          <w:szCs w:val="28"/>
+        </w:rPr>
+      </w:pPr>
+    </w:p>
+    <w:p>
+      <w:pPr>
+        <w:ind w:left="720"/>
+        <w:jc w:val="both"/>
+        <w:rPr>
+          <w:rFonts w:ascii="Open Sans" w:hAnsi="Open Sans" w:cs="Open Sans"/>
+          <w:sz w:val="28"/>
+          <w:szCs w:val="28"/>
+        </w:rPr>
+      </w:pPr>
+      <w:r>
+        <w:rPr>
+          <w:rFonts w:ascii="Open Sans" w:hAnsi="Open Sans" w:cs="Open Sans"/>
+          <w:b/>
+          <w:bCs/>
+          <w:sz w:val="28"/>
+          <w:szCs w:val="28"/>
+        </w:rPr>
+        <w:t>Nom du projet</w:t>
+      </w:r>
+      <w:r>
+        <w:rPr>
+          <w:rFonts w:ascii="Open Sans" w:hAnsi="Open Sans" w:cs="Open Sans"/>
+          <w:sz w:val="28"/>
+          <w:szCs w:val="28"/>
+        </w:rPr>
+        <w:t> : Gestion des emplois du temps.</w:t>
+      </w:r>
+    </w:p>
+    <w:p>
+      <w:pPr>
+        <w:ind w:left="720"/>
+        <w:jc w:val="both"/>
+        <w:rPr>
+          <w:rFonts w:ascii="Open Sans" w:hAnsi="Open Sans" w:cs="Open Sans"/>
+          <w:sz w:val="28"/>
+          <w:szCs w:val="28"/>
+        </w:rPr>
+      </w:pPr>
+      <w:r>
+        <w:rPr>
+          <w:rFonts w:ascii="Open Sans" w:hAnsi="Open Sans" w:cs="Open Sans"/>
+          <w:b/>
+          <w:bCs/>
+          <w:sz w:val="28"/>
+          <w:szCs w:val="28"/>
+        </w:rPr>
+        <w:t>Année</w:t>
+      </w:r>
+      <w:r>
+        <w:rPr>
+          <w:rFonts w:ascii="Open Sans" w:hAnsi="Open Sans" w:cs="Open Sans"/>
+          <w:sz w:val="28"/>
+          <w:szCs w:val="28"/>
+        </w:rPr>
+        <w:t> : 2019</w:t>
+      </w:r>
+    </w:p>
+    <w:p>
+      <w:pPr>
+        <w:ind w:left="720"/>
+        <w:jc w:val="both"/>
+        <w:rPr>
+          <w:rFonts w:ascii="Open Sans" w:hAnsi="Open Sans" w:cs="Open Sans"/>
+          <w:sz w:val="28"/>
+          <w:szCs w:val="28"/>
+        </w:rPr>
+      </w:pPr>
+      <w:r>
+        <w:rPr>
+          <w:rFonts w:ascii="Open Sans" w:hAnsi="Open Sans" w:cs="Open Sans"/>
+          <w:b/>
+          <w:bCs/>
+          <w:sz w:val="28"/>
+          <w:szCs w:val="28"/>
+        </w:rPr>
+        <w:t>Réalisé par</w:t>
+      </w:r>
+      <w:r>
+        <w:rPr>
+          <w:rFonts w:ascii="Open Sans" w:hAnsi="Open Sans" w:cs="Open Sans"/>
+          <w:sz w:val="28"/>
+          <w:szCs w:val="28"/>
+        </w:rPr>
+        <w:t> : Ayoub Benabid &amp; Abdssamad El Aouad.</w:t>
+      </w:r>
+    </w:p>
+    <w:p>
+      <w:pPr>
+        <w:ind w:left="720"/>
+        <w:jc w:val="both"/>
+        <w:rPr>
+          <w:rFonts w:ascii="Open Sans" w:hAnsi="Open Sans" w:cs="Open Sans"/>
+          <w:sz w:val="28"/>
+          <w:szCs w:val="28"/>
+        </w:rPr>
+      </w:pPr>
+      <w:r>
+        <w:rPr>
+          <w:rFonts w:ascii="Open Sans" w:hAnsi="Open Sans" w:cs="Open Sans"/>
+          <w:b/>
+          <w:bCs/>
+          <w:sz w:val="28"/>
+          <w:szCs w:val="28"/>
+        </w:rPr>
+        <w:t>Encadré par</w:t>
+      </w:r>
+      <w:r>
+        <w:rPr>
+          <w:rFonts w:ascii="Open Sans" w:hAnsi="Open Sans" w:cs="Open Sans"/>
+          <w:sz w:val="28"/>
+          <w:szCs w:val="28"/>
+        </w:rPr>
+        <w:t xml:space="preserve"> : </w:t>
+      </w:r>
+      <w:r>
+        <w:rPr>
+          <w:rFonts w:ascii="Open Sans" w:hAnsi="Open Sans" w:cs="Open Sans"/>
+          <w:sz w:val="28"/>
+          <w:szCs w:val="28"/>
+        </w:rPr>
+        <w:t xml:space="preserve">Mr. </w:t>
+      </w:r>
+      <w:r>
+        <w:rPr>
+          <w:rFonts w:ascii="Open Sans" w:hAnsi="Open Sans" w:cs="Open Sans"/>
+          <w:sz w:val="28"/>
+          <w:szCs w:val="28"/>
+        </w:rPr>
+        <w:t xml:space="preserve">Rhallami Hassane &amp; </w:t>
+      </w:r>
+      <w:r>
+        <w:rPr>
+          <w:rFonts w:ascii="Open Sans" w:hAnsi="Open Sans" w:cs="Open Sans"/>
+          <w:sz w:val="28"/>
+          <w:szCs w:val="28"/>
+        </w:rPr>
+        <w:t xml:space="preserve">Mr. </w:t>
+      </w:r>
+      <w:r>
+        <w:rPr>
+          <w:rFonts w:ascii="Open Sans" w:hAnsi="Open Sans" w:cs="Open Sans"/>
+          <w:sz w:val="28"/>
+          <w:szCs w:val="28"/>
+        </w:rPr>
+        <w:t>Temri Mohamed.</w:t>
+      </w:r>
+    </w:p>
+    <w:p/>
+    <w:p/>
+    <w:p/>
+    <w:p/>
+    <w:p>
+      <w:pPr>
+        <w:pStyle w:val="Title"/>
+      </w:pPr>
+      <w:r>
+        <w:lastRenderedPageBreak/>
+        <w:t>Sommaire</w:t>
+      </w:r>
+    </w:p>
+    <w:p/>
+    <w:p/>
+    <w:p>
+      <w:pPr>
+        <w:rPr>
+          <w:rFonts w:ascii="Open Sans" w:hAnsi="Open Sans" w:cs="Open Sans"/>
+          <w:sz w:val="24"/>
+          <w:szCs w:val="24"/>
+        </w:rPr>
+      </w:pPr>
+      <w:r>
+        <w:rPr>
+          <w:rFonts w:ascii="Open Sans" w:hAnsi="Open Sans" w:cs="Open Sans"/>
+          <w:sz w:val="24"/>
+          <w:szCs w:val="24"/>
+        </w:rPr>
+        <w:t>Introduction ..................................................................................................................... 3</w:t>
+      </w:r>
+    </w:p>
+    <w:p>
+      <w:pPr>
+        <w:rPr>
+          <w:rFonts w:ascii="Open Sans" w:hAnsi="Open Sans" w:cs="Open Sans"/>
+          <w:sz w:val="24"/>
+          <w:szCs w:val="24"/>
+        </w:rPr>
+      </w:pPr>
+      <w:r>
+        <w:rPr>
+          <w:rFonts w:ascii="Open Sans" w:hAnsi="Open Sans" w:cs="Open Sans"/>
+          <w:sz w:val="24"/>
+          <w:szCs w:val="24"/>
+        </w:rPr>
+        <w:t xml:space="preserve">Problématique </w:t>
+      </w:r>
+      <w:r>
+        <w:rPr>
+          <w:rFonts w:ascii="Open Sans" w:hAnsi="Open Sans" w:cs="Open Sans"/>
+          <w:sz w:val="24"/>
+          <w:szCs w:val="24"/>
+        </w:rPr>
+        <w:t>................................................................................................................. 3</w:t>
+      </w:r>
+    </w:p>
+    <w:p>
+      <w:pPr>
+        <w:rPr>
+          <w:rFonts w:ascii="Open Sans" w:hAnsi="Open Sans" w:cs="Open Sans"/>
+          <w:sz w:val="24"/>
+          <w:szCs w:val="24"/>
+        </w:rPr>
+      </w:pPr>
+      <w:r>
+        <w:rPr>
+          <w:rFonts w:ascii="Open Sans" w:hAnsi="Open Sans" w:cs="Open Sans"/>
+          <w:sz w:val="24"/>
+          <w:szCs w:val="24"/>
+        </w:rPr>
+        <w:t>Approche</w:t>
+      </w:r>
+      <w:r>
+        <w:rPr>
+          <w:rFonts w:ascii="Open Sans" w:hAnsi="Open Sans" w:cs="Open Sans"/>
+          <w:sz w:val="24"/>
+          <w:szCs w:val="24"/>
+        </w:rPr>
+        <w:t xml:space="preserve"> </w:t>
+      </w:r>
+      <w:r>
+        <w:rPr>
+          <w:rFonts w:ascii="Open Sans" w:hAnsi="Open Sans" w:cs="Open Sans"/>
+          <w:sz w:val="24"/>
+          <w:szCs w:val="24"/>
+        </w:rPr>
+        <w:t>.........................................................</w:t>
+      </w:r>
+      <w:r>
+        <w:rPr>
+          <w:rFonts w:ascii="Open Sans" w:hAnsi="Open Sans" w:cs="Open Sans"/>
+          <w:sz w:val="24"/>
+          <w:szCs w:val="24"/>
+        </w:rPr>
+        <w:t>.........</w:t>
+      </w:r>
+      <w:r>
+        <w:rPr>
+          <w:rFonts w:ascii="Open Sans" w:hAnsi="Open Sans" w:cs="Open Sans"/>
+          <w:sz w:val="24"/>
+          <w:szCs w:val="24"/>
+        </w:rPr>
+        <w:t xml:space="preserve">........................................................ </w:t>
+      </w:r>
+      <w:r>
+        <w:rPr>
+          <w:rFonts w:ascii="Open Sans" w:hAnsi="Open Sans" w:cs="Open Sans"/>
+          <w:sz w:val="24"/>
+          <w:szCs w:val="24"/>
+        </w:rPr>
+        <w:t>4</w:t>
+      </w:r>
+    </w:p>
+    <w:p>
+      <w:pPr>
+        <w:rPr>
+          <w:rFonts w:ascii="Open Sans" w:hAnsi="Open Sans" w:cs="Open Sans"/>
+          <w:sz w:val="24"/>
+          <w:szCs w:val="24"/>
+        </w:rPr>
+      </w:pPr>
+      <w:r>
+        <w:rPr>
+          <w:rFonts w:ascii="Open Sans" w:hAnsi="Open Sans" w:cs="Open Sans"/>
+          <w:sz w:val="24"/>
+          <w:szCs w:val="24"/>
+        </w:rPr>
+        <w:t>Conception</w:t>
+      </w:r>
+      <w:r>
+        <w:rPr>
+          <w:rFonts w:ascii="Open Sans" w:hAnsi="Open Sans" w:cs="Open Sans"/>
+          <w:sz w:val="24"/>
+          <w:szCs w:val="24"/>
+        </w:rPr>
+        <w:t xml:space="preserve"> </w:t>
+      </w:r>
+      <w:r>
+        <w:rPr>
+          <w:rFonts w:ascii="Open Sans" w:hAnsi="Open Sans" w:cs="Open Sans"/>
+          <w:sz w:val="24"/>
+          <w:szCs w:val="24"/>
+        </w:rPr>
+        <w:t>........................................................</w:t>
+      </w:r>
+      <w:r>
+        <w:rPr>
+          <w:rFonts w:ascii="Open Sans" w:hAnsi="Open Sans" w:cs="Open Sans"/>
+          <w:sz w:val="24"/>
+          <w:szCs w:val="24"/>
+        </w:rPr>
+        <w:t>......</w:t>
+      </w:r>
+      <w:r>
+        <w:rPr>
+          <w:rFonts w:ascii="Open Sans" w:hAnsi="Open Sans" w:cs="Open Sans"/>
+          <w:sz w:val="24"/>
+          <w:szCs w:val="24"/>
+        </w:rPr>
+        <w:t xml:space="preserve">......................................................... </w:t>
+      </w:r>
+      <w:r>
+        <w:rPr>
+          <w:rFonts w:ascii="Open Sans" w:hAnsi="Open Sans" w:cs="Open Sans"/>
+          <w:sz w:val="24"/>
+          <w:szCs w:val="24"/>
+        </w:rPr>
+        <w:t>4</w:t>
+      </w:r>
+    </w:p>
+    <w:p>
+      <w:pPr>
+        <w:rPr>
+          <w:rFonts w:ascii="Open Sans" w:hAnsi="Open Sans" w:cs="Open Sans"/>
+          <w:sz w:val="24"/>
+          <w:szCs w:val="24"/>
+        </w:rPr>
+      </w:pPr>
+      <w:r>
+        <w:rPr>
+          <w:rFonts w:ascii="Open Sans" w:hAnsi="Open Sans" w:cs="Open Sans"/>
+          <w:sz w:val="24"/>
+          <w:szCs w:val="24"/>
+        </w:rPr>
+        <w:t>Les interfaces de l’application ..</w:t>
+      </w:r>
+      <w:r>
+        <w:rPr>
+          <w:rFonts w:ascii="Open Sans" w:hAnsi="Open Sans" w:cs="Open Sans"/>
+          <w:sz w:val="24"/>
+          <w:szCs w:val="24"/>
+        </w:rPr>
+        <w:t>.......................</w:t>
+      </w:r>
+      <w:r>
+        <w:rPr>
+          <w:rFonts w:ascii="Open Sans" w:hAnsi="Open Sans" w:cs="Open Sans"/>
+          <w:sz w:val="24"/>
+          <w:szCs w:val="24"/>
+        </w:rPr>
+        <w:t>......</w:t>
+      </w:r>
+      <w:r>
+        <w:rPr>
+          <w:rFonts w:ascii="Open Sans" w:hAnsi="Open Sans" w:cs="Open Sans"/>
+          <w:sz w:val="24"/>
+          <w:szCs w:val="24"/>
+        </w:rPr>
+        <w:t xml:space="preserve">......................................................... </w:t>
+      </w:r>
+      <w:r>
+        <w:rPr>
+          <w:rFonts w:ascii="Open Sans" w:hAnsi="Open Sans" w:cs="Open Sans"/>
+          <w:sz w:val="24"/>
+          <w:szCs w:val="24"/>
+        </w:rPr>
+        <w:t>7</w:t>
+      </w:r>
+    </w:p>
+    <w:p>
+      <w:pPr>
+        <w:rPr>
+          <w:rFonts w:ascii="Open Sans" w:hAnsi="Open Sans" w:cs="Open Sans"/>
+          <w:sz w:val="24"/>
+          <w:szCs w:val="24"/>
+        </w:rPr>
+      </w:pPr>
+      <w:r>
+        <w:rPr>
+          <w:rFonts w:ascii="Open Sans" w:hAnsi="Open Sans" w:cs="Open Sans"/>
+          <w:sz w:val="24"/>
+          <w:szCs w:val="24"/>
+        </w:rPr>
+        <w:t>Conclusion</w:t>
+      </w:r>
+      <w:r>
+        <w:rPr>
+          <w:rFonts w:ascii="Open Sans" w:hAnsi="Open Sans" w:cs="Open Sans"/>
+          <w:sz w:val="24"/>
+          <w:szCs w:val="24"/>
+        </w:rPr>
+        <w:t xml:space="preserve"> </w:t>
+      </w:r>
+      <w:r>
+        <w:rPr>
+          <w:rFonts w:ascii="Open Sans" w:hAnsi="Open Sans" w:cs="Open Sans"/>
+          <w:sz w:val="24"/>
+          <w:szCs w:val="24"/>
+        </w:rPr>
+        <w:t>…………………………….</w:t>
+      </w:r>
+      <w:r>
+        <w:rPr>
+          <w:rFonts w:ascii="Open Sans" w:hAnsi="Open Sans" w:cs="Open Sans"/>
+          <w:sz w:val="24"/>
+          <w:szCs w:val="24"/>
+        </w:rPr>
+        <w:t>.</w:t>
+      </w:r>
+      <w:r>
+        <w:rPr>
+          <w:rFonts w:ascii="Open Sans" w:hAnsi="Open Sans" w:cs="Open Sans"/>
+          <w:sz w:val="24"/>
+          <w:szCs w:val="24"/>
+        </w:rPr>
+        <w:t>.......................</w:t>
+      </w:r>
+      <w:r>
+        <w:rPr>
+          <w:rFonts w:ascii="Open Sans" w:hAnsi="Open Sans" w:cs="Open Sans"/>
+          <w:sz w:val="24"/>
+          <w:szCs w:val="24"/>
+        </w:rPr>
+        <w:t>......</w:t>
+      </w:r>
+      <w:r>
+        <w:rPr>
+          <w:rFonts w:ascii="Open Sans" w:hAnsi="Open Sans" w:cs="Open Sans"/>
+          <w:sz w:val="24"/>
+          <w:szCs w:val="24"/>
+        </w:rPr>
+        <w:t>.......................................................</w:t>
+      </w:r>
+      <w:r>
+        <w:rPr>
+          <w:rFonts w:ascii="Open Sans" w:hAnsi="Open Sans" w:cs="Open Sans"/>
+          <w:sz w:val="24"/>
+          <w:szCs w:val="24"/>
+        </w:rPr>
+        <w:t xml:space="preserve"> 14</w:t>
+      </w:r>
+    </w:p>
+    <w:p>
+      <w:pPr>
+        <w:rPr>
+          <w:rFonts w:ascii="Open Sans" w:hAnsi="Open Sans" w:cs="Open Sans"/>
+          <w:sz w:val="24"/>
+          <w:szCs w:val="24"/>
+        </w:rPr>
+      </w:pPr>
+    </w:p>
+    <w:p>
+      <w:pPr>
+        <w:rPr>
+          <w:rFonts w:ascii="Open Sans" w:hAnsi="Open Sans" w:cs="Open Sans"/>
+          <w:sz w:val="24"/>
+          <w:szCs w:val="24"/>
+        </w:rPr>
+      </w:pPr>
+    </w:p>
+    <w:p>
+      <w:pPr>
+        <w:rPr>
+          <w:rFonts w:ascii="Open Sans" w:hAnsi="Open Sans" w:cs="Open Sans"/>
+          <w:sz w:val="24"/>
+          <w:szCs w:val="24"/>
+        </w:rPr>
+      </w:pPr>
     </w:p>
     <w:p/>
     <w:p/>
@@ -21,56 +618,6 @@
     <w:p/>
     <w:p/>
     <w:p/>
-    <w:p/>
-    <w:p/>
-    <w:p/>
-    <w:p/>
-    <w:p/>
-    <w:p/>
-    <w:p/>
-    <w:p/>
-    <w:p/>
-    <w:p/>
-    <w:p/>
-    <w:p/>
-    <w:p/>
-    <w:p/>
-    <w:p>
-      <w:proofErr w:type="gramStart"/>
-      <w:r>
-        <w:lastRenderedPageBreak/>
-        <w:t>index</w:t>
-      </w:r>
-      <w:proofErr w:type="gramEnd"/>
-    </w:p>
-    <w:p/>
-    <w:p/>
-    <w:p/>
-    <w:p/>
-    <w:p/>
-    <w:p/>
-    <w:p/>
-    <w:p/>
-    <w:p/>
-    <w:p/>
-    <w:p/>
-    <w:p/>
-    <w:p/>
-    <w:p/>
-    <w:p/>
-    <w:p/>
-    <w:p/>
-    <w:p/>
-    <w:p/>
-    <w:p/>
-    <w:p/>
-    <w:p/>
-    <w:p/>
-    <w:p/>
-    <w:p/>
-    <w:p/>
-    <w:p/>
-    <w:p/>
     <w:p>
       <w:pPr>
         <w:pStyle w:val="Title"/>
@@ -103,31 +650,7 @@
         <w:rPr>
           <w:rFonts w:ascii="Open Sans" w:hAnsi="Open Sans" w:cs="Open Sans"/>
         </w:rPr>
-        <w:t>Le projet de fin de formation</w:t>
-      </w:r>
-      <w:r>
-        <w:rPr>
-          <w:rFonts w:ascii="Open Sans" w:hAnsi="Open Sans" w:cs="Open Sans"/>
-        </w:rPr>
-        <w:t xml:space="preserve"> </w:t>
-      </w:r>
-      <w:r>
-        <w:rPr>
-          <w:rFonts w:ascii="Open Sans" w:hAnsi="Open Sans" w:cs="Open Sans"/>
-        </w:rPr>
-        <w:t>consiste en l’étude d’une problématique spécifique à une institution Socioprofessionnelle. Il est encadré par cette institution et l’établissement dont relève le stagiaire. Le projet de fin de formation, a une finalité particulière : il s'agit de mettre le stagiaire presque diplômé en situation réelle d'exercice de son futur métier au travers de sa participation à la réalisation d'objectifs issus d'une problématique, dans le but de confirmer son aptitude à exercer ce métier. Au-delà de la stricte application des connaissances et des outils théoriques et méthodologiques acquis durant sa formation, le futur s</w:t>
-      </w:r>
-      <w:r>
-        <w:rPr>
-          <w:rFonts w:ascii="Open Sans" w:hAnsi="Open Sans" w:cs="Open Sans"/>
-        </w:rPr>
-        <w:t>e</w:t>
-      </w:r>
-      <w:r>
-        <w:rPr>
-          <w:rFonts w:ascii="Open Sans" w:hAnsi="Open Sans" w:cs="Open Sans"/>
-        </w:rPr>
-        <w:t xml:space="preserve"> doit montrer sa capacité à définir des tâches, tenir un planning…, plus largement faire preuve d'autonomie en même temps que de sens du travail en équipe, d'esprit critique…</w:t>
+        <w:t>Le projet de fin de formation consiste en l’étude d’une problématique spécifique à une institution Socioprofessionnelle. Il est encadré par cette institution et l’établissement dont relève le stagiaire. Le projet de fin de formation, a une finalité particulière : il s'agit de mettre le stagiaire presque diplômé en situation réelle d'exercice de son futur métier au travers de sa participation à la réalisation d'objectifs issus d'une problématique, dans le but de confirmer son aptitude à exercer ce métier. Au-delà de la stricte application des connaissances et des outils théoriques et méthodologiques acquis durant sa formation, le futur se doit montrer sa capacité à définir des tâches, tenir un planning…, plus largement faire preuve d'autonomie en même temps que de sens du travail en équipe, d'esprit critique…</w:t>
       </w:r>
     </w:p>
     <w:p>
@@ -142,7 +665,10 @@
         <w:pStyle w:val="Title"/>
       </w:pPr>
       <w:r>
-        <w:t>La problématique</w:t>
+        <w:t>P</w:t>
+      </w:r>
+      <w:r>
+        <w:t>roblématique</w:t>
       </w:r>
     </w:p>
     <w:p/>
@@ -366,17 +892,7 @@
           <w:szCs w:val="56"/>
         </w:rPr>
         <w:lastRenderedPageBreak/>
-        <w:t>Approche</w:t>
-      </w:r>
-      <w:r>
-        <w:rPr>
-          <w:rFonts w:asciiTheme="majorHAnsi" w:eastAsiaTheme="majorEastAsia" w:hAnsiTheme="majorHAnsi" w:cstheme="majorBidi"/>
-          <w:spacing w:val="-10"/>
-          <w:kern w:val="28"/>
-          <w:sz w:val="56"/>
-          <w:szCs w:val="56"/>
-        </w:rPr>
-        <w:t> </w:t>
+        <w:t>Approche </w:t>
       </w:r>
     </w:p>
     <w:p>
@@ -659,10 +1175,41 @@
     </w:p>
     <w:p>
       <w:pPr>
-        <w:rPr>
-          <w:rFonts w:ascii="Open Sans" w:hAnsi="Open Sans" w:cs="Open Sans"/>
-        </w:rPr>
-      </w:pPr>
+        <w:pStyle w:val="ListParagraph"/>
+        <w:rPr>
+          <w:rFonts w:ascii="Open Sans" w:hAnsi="Open Sans" w:cs="Open Sans"/>
+        </w:rPr>
+      </w:pPr>
+    </w:p>
+    <w:p>
+      <w:pPr>
+        <w:rPr>
+          <w:rFonts w:ascii="Open Sans" w:hAnsi="Open Sans" w:cs="Open Sans"/>
+        </w:rPr>
+      </w:pPr>
+    </w:p>
+    <w:p>
+      <w:pPr>
+        <w:rPr>
+          <w:rFonts w:ascii="Open Sans" w:hAnsi="Open Sans" w:cs="Open Sans"/>
+        </w:rPr>
+      </w:pPr>
+    </w:p>
+    <w:p>
+      <w:pPr>
+        <w:rPr>
+          <w:rFonts w:ascii="Open Sans" w:hAnsi="Open Sans" w:cs="Open Sans"/>
+        </w:rPr>
+      </w:pPr>
+    </w:p>
+    <w:p>
+      <w:pPr>
+        <w:rPr>
+          <w:rFonts w:ascii="Open Sans" w:hAnsi="Open Sans" w:cs="Open Sans"/>
+        </w:rPr>
+      </w:pPr>
+      <w:bookmarkStart w:id="0" w:name="_GoBack"/>
+      <w:bookmarkEnd w:id="0"/>
     </w:p>
     <w:p>
       <w:pPr>
@@ -705,19 +1252,6 @@
           <w:rFonts w:ascii="Open Sans" w:hAnsi="Open Sans" w:cs="Open Sans"/>
         </w:rPr>
       </w:pPr>
-    </w:p>
-    <w:p>
-      <w:pPr>
-        <w:rPr>
-          <w:rFonts w:ascii="Open Sans" w:hAnsi="Open Sans" w:cs="Open Sans"/>
-        </w:rPr>
-      </w:pPr>
-      <w:r>
-        <w:rPr>
-          <w:rFonts w:ascii="Open Sans" w:hAnsi="Open Sans" w:cs="Open Sans"/>
-        </w:rPr>
-        <w:t xml:space="preserve"> </w:t>
-      </w:r>
     </w:p>
     <w:p>
       <w:pPr>
@@ -746,7 +1280,7 @@
                     </pic:cNvPicPr>
                   </pic:nvPicPr>
                   <pic:blipFill>
-                    <a:blip r:embed="rId5">
+                    <a:blip r:embed="rId8">
                       <a:extLst>
                         <a:ext uri="{28A0092B-C50C-407E-A947-70E740481C1C}">
                           <a14:useLocalDpi xmlns:a14="http://schemas.microsoft.com/office/drawing/2010/main" val="0"/>
@@ -800,7 +1334,7 @@
                     </pic:cNvPicPr>
                   </pic:nvPicPr>
                   <pic:blipFill>
-                    <a:blip r:embed="rId6">
+                    <a:blip r:embed="rId9">
                       <a:extLst>
                         <a:ext uri="{28A0092B-C50C-407E-A947-70E740481C1C}">
                           <a14:useLocalDpi xmlns:a14="http://schemas.microsoft.com/office/drawing/2010/main" val="0"/>
@@ -837,61 +1371,7 @@
         <w:jc w:val="center"/>
       </w:pPr>
     </w:p>
-    <w:p>
-      <w:pPr>
-        <w:jc w:val="center"/>
-      </w:pPr>
-    </w:p>
-    <w:p>
-      <w:pPr>
-        <w:jc w:val="center"/>
-      </w:pPr>
-    </w:p>
-    <w:p>
-      <w:pPr>
-        <w:jc w:val="center"/>
-      </w:pPr>
-    </w:p>
-    <w:p>
-      <w:pPr>
-        <w:jc w:val="center"/>
-      </w:pPr>
-    </w:p>
-    <w:p>
-      <w:pPr>
-        <w:jc w:val="center"/>
-      </w:pPr>
-    </w:p>
-    <w:p>
-      <w:pPr>
-        <w:jc w:val="center"/>
-      </w:pPr>
-    </w:p>
-    <w:p>
-      <w:pPr>
-        <w:jc w:val="center"/>
-      </w:pPr>
-    </w:p>
-    <w:p>
-      <w:pPr>
-        <w:jc w:val="center"/>
-      </w:pPr>
-    </w:p>
-    <w:p>
-      <w:pPr>
-        <w:jc w:val="center"/>
-      </w:pPr>
-    </w:p>
-    <w:p>
-      <w:pPr>
-        <w:jc w:val="center"/>
-      </w:pPr>
-    </w:p>
-    <w:p>
-      <w:pPr>
-        <w:jc w:val="center"/>
-      </w:pPr>
-    </w:p>
+    <w:p/>
     <w:p>
       <w:pPr>
         <w:pStyle w:val="ListParagraph"/>
@@ -909,7 +1389,6 @@
           <w:b/>
           <w:bCs/>
         </w:rPr>
-        <w:lastRenderedPageBreak/>
         <w:t>Secteur</w:t>
       </w:r>
       <w:r>
@@ -942,19 +1421,7 @@
         <w:rPr>
           <w:rFonts w:ascii="Open Sans" w:hAnsi="Open Sans" w:cs="Open Sans"/>
         </w:rPr>
-        <w:t> :  les f</w:t>
-      </w:r>
-      <w:r>
-        <w:rPr>
-          <w:rFonts w:ascii="Open Sans" w:hAnsi="Open Sans" w:cs="Open Sans"/>
-        </w:rPr>
-        <w:t>ilière</w:t>
-      </w:r>
-      <w:r>
-        <w:rPr>
-          <w:rFonts w:ascii="Open Sans" w:hAnsi="Open Sans" w:cs="Open Sans"/>
-        </w:rPr>
-        <w:t>s disponibles dans chaque secteur.</w:t>
+        <w:t> :  les filières disponibles dans chaque secteur.</w:t>
       </w:r>
     </w:p>
     <w:p>
@@ -1249,277 +1716,6 @@
     </w:p>
     <w:p>
       <w:pPr>
-        <w:pStyle w:val="ListParagraph"/>
-        <w:rPr>
-          <w:rFonts w:ascii="Open Sans" w:hAnsi="Open Sans" w:cs="Open Sans"/>
-          <w:b/>
-          <w:bCs/>
-        </w:rPr>
-      </w:pPr>
-    </w:p>
-    <w:p>
-      <w:pPr>
-        <w:pStyle w:val="ListParagraph"/>
-        <w:rPr>
-          <w:rFonts w:ascii="Open Sans" w:hAnsi="Open Sans" w:cs="Open Sans"/>
-          <w:b/>
-          <w:bCs/>
-        </w:rPr>
-      </w:pPr>
-    </w:p>
-    <w:p>
-      <w:pPr>
-        <w:pStyle w:val="ListParagraph"/>
-        <w:rPr>
-          <w:rFonts w:ascii="Open Sans" w:hAnsi="Open Sans" w:cs="Open Sans"/>
-          <w:b/>
-          <w:bCs/>
-        </w:rPr>
-      </w:pPr>
-    </w:p>
-    <w:p>
-      <w:pPr>
-        <w:pStyle w:val="ListParagraph"/>
-        <w:rPr>
-          <w:rFonts w:ascii="Open Sans" w:hAnsi="Open Sans" w:cs="Open Sans"/>
-          <w:b/>
-          <w:bCs/>
-        </w:rPr>
-      </w:pPr>
-    </w:p>
-    <w:p>
-      <w:pPr>
-        <w:pStyle w:val="ListParagraph"/>
-        <w:rPr>
-          <w:rFonts w:ascii="Open Sans" w:hAnsi="Open Sans" w:cs="Open Sans"/>
-          <w:b/>
-          <w:bCs/>
-        </w:rPr>
-      </w:pPr>
-    </w:p>
-    <w:p>
-      <w:pPr>
-        <w:pStyle w:val="ListParagraph"/>
-        <w:rPr>
-          <w:rFonts w:ascii="Open Sans" w:hAnsi="Open Sans" w:cs="Open Sans"/>
-          <w:b/>
-          <w:bCs/>
-        </w:rPr>
-      </w:pPr>
-    </w:p>
-    <w:p>
-      <w:pPr>
-        <w:pStyle w:val="ListParagraph"/>
-        <w:rPr>
-          <w:rFonts w:ascii="Open Sans" w:hAnsi="Open Sans" w:cs="Open Sans"/>
-          <w:b/>
-          <w:bCs/>
-        </w:rPr>
-      </w:pPr>
-    </w:p>
-    <w:p>
-      <w:pPr>
-        <w:pStyle w:val="ListParagraph"/>
-        <w:rPr>
-          <w:rFonts w:ascii="Open Sans" w:hAnsi="Open Sans" w:cs="Open Sans"/>
-          <w:b/>
-          <w:bCs/>
-        </w:rPr>
-      </w:pPr>
-    </w:p>
-    <w:p>
-      <w:pPr>
-        <w:pStyle w:val="ListParagraph"/>
-        <w:rPr>
-          <w:rFonts w:ascii="Open Sans" w:hAnsi="Open Sans" w:cs="Open Sans"/>
-          <w:b/>
-          <w:bCs/>
-        </w:rPr>
-      </w:pPr>
-    </w:p>
-    <w:p>
-      <w:pPr>
-        <w:pStyle w:val="ListParagraph"/>
-        <w:rPr>
-          <w:rFonts w:ascii="Open Sans" w:hAnsi="Open Sans" w:cs="Open Sans"/>
-          <w:b/>
-          <w:bCs/>
-        </w:rPr>
-      </w:pPr>
-    </w:p>
-    <w:p>
-      <w:pPr>
-        <w:pStyle w:val="ListParagraph"/>
-        <w:rPr>
-          <w:rFonts w:ascii="Open Sans" w:hAnsi="Open Sans" w:cs="Open Sans"/>
-          <w:b/>
-          <w:bCs/>
-        </w:rPr>
-      </w:pPr>
-    </w:p>
-    <w:p>
-      <w:pPr>
-        <w:pStyle w:val="ListParagraph"/>
-        <w:rPr>
-          <w:rFonts w:ascii="Open Sans" w:hAnsi="Open Sans" w:cs="Open Sans"/>
-          <w:b/>
-          <w:bCs/>
-        </w:rPr>
-      </w:pPr>
-    </w:p>
-    <w:p>
-      <w:pPr>
-        <w:pStyle w:val="ListParagraph"/>
-        <w:rPr>
-          <w:rFonts w:ascii="Open Sans" w:hAnsi="Open Sans" w:cs="Open Sans"/>
-          <w:b/>
-          <w:bCs/>
-        </w:rPr>
-      </w:pPr>
-    </w:p>
-    <w:p>
-      <w:pPr>
-        <w:pStyle w:val="ListParagraph"/>
-        <w:rPr>
-          <w:rFonts w:ascii="Open Sans" w:hAnsi="Open Sans" w:cs="Open Sans"/>
-          <w:b/>
-          <w:bCs/>
-        </w:rPr>
-      </w:pPr>
-    </w:p>
-    <w:p>
-      <w:pPr>
-        <w:pStyle w:val="ListParagraph"/>
-        <w:rPr>
-          <w:rFonts w:ascii="Open Sans" w:hAnsi="Open Sans" w:cs="Open Sans"/>
-          <w:b/>
-          <w:bCs/>
-        </w:rPr>
-      </w:pPr>
-    </w:p>
-    <w:p>
-      <w:pPr>
-        <w:pStyle w:val="ListParagraph"/>
-        <w:rPr>
-          <w:rFonts w:ascii="Open Sans" w:hAnsi="Open Sans" w:cs="Open Sans"/>
-          <w:b/>
-          <w:bCs/>
-        </w:rPr>
-      </w:pPr>
-    </w:p>
-    <w:p>
-      <w:pPr>
-        <w:pStyle w:val="ListParagraph"/>
-        <w:rPr>
-          <w:rFonts w:ascii="Open Sans" w:hAnsi="Open Sans" w:cs="Open Sans"/>
-          <w:b/>
-          <w:bCs/>
-        </w:rPr>
-      </w:pPr>
-    </w:p>
-    <w:p>
-      <w:pPr>
-        <w:pStyle w:val="ListParagraph"/>
-        <w:rPr>
-          <w:rFonts w:ascii="Open Sans" w:hAnsi="Open Sans" w:cs="Open Sans"/>
-          <w:b/>
-          <w:bCs/>
-        </w:rPr>
-      </w:pPr>
-    </w:p>
-    <w:p>
-      <w:pPr>
-        <w:pStyle w:val="ListParagraph"/>
-        <w:rPr>
-          <w:rFonts w:ascii="Open Sans" w:hAnsi="Open Sans" w:cs="Open Sans"/>
-          <w:b/>
-          <w:bCs/>
-        </w:rPr>
-      </w:pPr>
-    </w:p>
-    <w:p>
-      <w:pPr>
-        <w:pStyle w:val="ListParagraph"/>
-        <w:rPr>
-          <w:rFonts w:ascii="Open Sans" w:hAnsi="Open Sans" w:cs="Open Sans"/>
-          <w:b/>
-          <w:bCs/>
-        </w:rPr>
-      </w:pPr>
-    </w:p>
-    <w:p>
-      <w:pPr>
-        <w:pStyle w:val="ListParagraph"/>
-        <w:rPr>
-          <w:rFonts w:ascii="Open Sans" w:hAnsi="Open Sans" w:cs="Open Sans"/>
-          <w:b/>
-          <w:bCs/>
-        </w:rPr>
-      </w:pPr>
-    </w:p>
-    <w:p>
-      <w:pPr>
-        <w:pStyle w:val="ListParagraph"/>
-        <w:rPr>
-          <w:rFonts w:ascii="Open Sans" w:hAnsi="Open Sans" w:cs="Open Sans"/>
-          <w:b/>
-          <w:bCs/>
-        </w:rPr>
-      </w:pPr>
-    </w:p>
-    <w:p>
-      <w:pPr>
-        <w:pStyle w:val="ListParagraph"/>
-        <w:rPr>
-          <w:rFonts w:ascii="Open Sans" w:hAnsi="Open Sans" w:cs="Open Sans"/>
-          <w:b/>
-          <w:bCs/>
-        </w:rPr>
-      </w:pPr>
-    </w:p>
-    <w:p>
-      <w:pPr>
-        <w:pStyle w:val="ListParagraph"/>
-        <w:rPr>
-          <w:rFonts w:ascii="Open Sans" w:hAnsi="Open Sans" w:cs="Open Sans"/>
-          <w:b/>
-          <w:bCs/>
-        </w:rPr>
-      </w:pPr>
-    </w:p>
-    <w:p>
-      <w:pPr>
-        <w:pStyle w:val="ListParagraph"/>
-        <w:rPr>
-          <w:rFonts w:ascii="Open Sans" w:hAnsi="Open Sans" w:cs="Open Sans"/>
-          <w:b/>
-          <w:bCs/>
-        </w:rPr>
-      </w:pPr>
-    </w:p>
-    <w:p>
-      <w:pPr>
-        <w:pStyle w:val="ListParagraph"/>
-        <w:rPr>
-          <w:rFonts w:ascii="Open Sans" w:hAnsi="Open Sans" w:cs="Open Sans"/>
-          <w:b/>
-          <w:bCs/>
-        </w:rPr>
-      </w:pPr>
-    </w:p>
-    <w:p>
-      <w:pPr>
-        <w:pStyle w:val="ListParagraph"/>
-        <w:rPr>
-          <w:rFonts w:ascii="Open Sans" w:hAnsi="Open Sans" w:cs="Open Sans"/>
-          <w:b/>
-          <w:bCs/>
-        </w:rPr>
-      </w:pPr>
-    </w:p>
-    <w:p>
-      <w:pPr>
-        <w:pStyle w:val="ListParagraph"/>
         <w:rPr>
           <w:rFonts w:ascii="Open Sans" w:hAnsi="Open Sans" w:cs="Open Sans"/>
           <w:b/>
@@ -1566,7 +1762,7 @@
           <w:rFonts w:ascii="Open Sans" w:hAnsi="Open Sans" w:cs="Open Sans"/>
         </w:rPr>
       </w:pPr>
-      <w:bookmarkStart w:id="0" w:name="_Hlk10697910"/>
+      <w:bookmarkStart w:id="1" w:name="_Hlk10697910"/>
       <w:r>
         <w:rPr>
           <w:rFonts w:ascii="Open Sans" w:hAnsi="Open Sans" w:cs="Open Sans"/>
@@ -1574,7 +1770,7 @@
         <w:t xml:space="preserve">Ajout, modification et suppression des formateurs de l’établissement. </w:t>
       </w:r>
     </w:p>
-    <w:bookmarkEnd w:id="0"/>
+    <w:bookmarkEnd w:id="1"/>
     <w:p>
       <w:pPr>
         <w:ind w:left="720"/>
@@ -1612,7 +1808,7 @@
                     </pic:cNvPicPr>
                   </pic:nvPicPr>
                   <pic:blipFill>
-                    <a:blip r:embed="rId7">
+                    <a:blip r:embed="rId10">
                       <a:extLst>
                         <a:ext uri="{28A0092B-C50C-407E-A947-70E740481C1C}">
                           <a14:useLocalDpi xmlns:a14="http://schemas.microsoft.com/office/drawing/2010/main" val="0"/>
@@ -1684,19 +1880,7 @@
         <w:rPr>
           <w:rFonts w:ascii="Open Sans" w:hAnsi="Open Sans" w:cs="Open Sans"/>
         </w:rPr>
-        <w:t xml:space="preserve">Ajout, modification et suppression des </w:t>
-      </w:r>
-      <w:r>
-        <w:rPr>
-          <w:rFonts w:ascii="Open Sans" w:hAnsi="Open Sans" w:cs="Open Sans"/>
-        </w:rPr>
-        <w:t>groupes</w:t>
-      </w:r>
-      <w:r>
-        <w:rPr>
-          <w:rFonts w:ascii="Open Sans" w:hAnsi="Open Sans" w:cs="Open Sans"/>
-        </w:rPr>
-        <w:t xml:space="preserve"> de l’établissement. </w:t>
+        <w:t xml:space="preserve">Ajout, modification et suppression des groupes de l’établissement. </w:t>
       </w:r>
     </w:p>
     <w:p>
@@ -1736,7 +1920,7 @@
                     </pic:cNvPicPr>
                   </pic:nvPicPr>
                   <pic:blipFill>
-                    <a:blip r:embed="rId8">
+                    <a:blip r:embed="rId11">
                       <a:extLst>
                         <a:ext uri="{28A0092B-C50C-407E-A947-70E740481C1C}">
                           <a14:useLocalDpi xmlns:a14="http://schemas.microsoft.com/office/drawing/2010/main" val="0"/>
@@ -1862,7 +2046,7 @@
                     </pic:cNvPicPr>
                   </pic:nvPicPr>
                   <pic:blipFill>
-                    <a:blip r:embed="rId9">
+                    <a:blip r:embed="rId12">
                       <a:extLst>
                         <a:ext uri="{28A0092B-C50C-407E-A947-70E740481C1C}">
                           <a14:useLocalDpi xmlns:a14="http://schemas.microsoft.com/office/drawing/2010/main" val="0"/>
@@ -1998,7 +2182,7 @@
                     </pic:cNvPicPr>
                   </pic:nvPicPr>
                   <pic:blipFill>
-                    <a:blip r:embed="rId10">
+                    <a:blip r:embed="rId13">
                       <a:extLst>
                         <a:ext uri="{28A0092B-C50C-407E-A947-70E740481C1C}">
                           <a14:useLocalDpi xmlns:a14="http://schemas.microsoft.com/office/drawing/2010/main" val="0"/>
@@ -2088,19 +2272,7 @@
         <w:rPr>
           <w:rFonts w:ascii="Open Sans" w:hAnsi="Open Sans" w:cs="Open Sans"/>
         </w:rPr>
-        <w:t xml:space="preserve">Ajout, modification et suppression des </w:t>
-      </w:r>
-      <w:r>
-        <w:rPr>
-          <w:rFonts w:ascii="Open Sans" w:hAnsi="Open Sans" w:cs="Open Sans"/>
-        </w:rPr>
-        <w:t>Métiers</w:t>
-      </w:r>
-      <w:r>
-        <w:rPr>
-          <w:rFonts w:ascii="Open Sans" w:hAnsi="Open Sans" w:cs="Open Sans"/>
-        </w:rPr>
-        <w:t xml:space="preserve"> de l’établissement. </w:t>
+        <w:t xml:space="preserve">Ajout, modification et suppression des Métiers de l’établissement. </w:t>
       </w:r>
     </w:p>
     <w:p>
@@ -2141,7 +2313,7 @@
                     </pic:cNvPicPr>
                   </pic:nvPicPr>
                   <pic:blipFill>
-                    <a:blip r:embed="rId11">
+                    <a:blip r:embed="rId14">
                       <a:extLst>
                         <a:ext uri="{28A0092B-C50C-407E-A947-70E740481C1C}">
                           <a14:useLocalDpi xmlns:a14="http://schemas.microsoft.com/office/drawing/2010/main" val="0"/>
@@ -2222,19 +2394,7 @@
         <w:rPr>
           <w:rFonts w:ascii="Open Sans" w:hAnsi="Open Sans" w:cs="Open Sans"/>
         </w:rPr>
-        <w:t xml:space="preserve">Ajout, modification et suppression des </w:t>
-      </w:r>
-      <w:r>
-        <w:rPr>
-          <w:rFonts w:ascii="Open Sans" w:hAnsi="Open Sans" w:cs="Open Sans"/>
-        </w:rPr>
-        <w:t>Salles</w:t>
-      </w:r>
-      <w:r>
-        <w:rPr>
-          <w:rFonts w:ascii="Open Sans" w:hAnsi="Open Sans" w:cs="Open Sans"/>
-        </w:rPr>
-        <w:t xml:space="preserve"> de l’établissement. </w:t>
+        <w:t xml:space="preserve">Ajout, modification et suppression des Salles de l’établissement. </w:t>
       </w:r>
     </w:p>
     <w:p>
@@ -2275,7 +2435,7 @@
                     </pic:cNvPicPr>
                   </pic:nvPicPr>
                   <pic:blipFill>
-                    <a:blip r:embed="rId12">
+                    <a:blip r:embed="rId15">
                       <a:extLst>
                         <a:ext uri="{28A0092B-C50C-407E-A947-70E740481C1C}">
                           <a14:useLocalDpi xmlns:a14="http://schemas.microsoft.com/office/drawing/2010/main" val="0"/>
@@ -2389,15 +2549,7 @@
           <w:szCs w:val="28"/>
         </w:rPr>
         <w:lastRenderedPageBreak/>
-        <w:t xml:space="preserve">Gestion des </w:t>
-      </w:r>
-      <w:r>
-        <w:rPr>
-          <w:rFonts w:ascii="Open Sans" w:hAnsi="Open Sans" w:cs="Open Sans"/>
-          <w:sz w:val="28"/>
-          <w:szCs w:val="28"/>
-        </w:rPr>
-        <w:t>Affectations</w:t>
+        <w:t>Gestion des Affectations</w:t>
       </w:r>
     </w:p>
     <w:p>
@@ -2522,7 +2674,7 @@
                     </pic:cNvPicPr>
                   </pic:nvPicPr>
                   <pic:blipFill>
-                    <a:blip r:embed="rId13">
+                    <a:blip r:embed="rId16">
                       <a:extLst>
                         <a:ext uri="{28A0092B-C50C-407E-A947-70E740481C1C}">
                           <a14:useLocalDpi xmlns:a14="http://schemas.microsoft.com/office/drawing/2010/main" val="0"/>
@@ -2683,7 +2835,7 @@
                     </pic:cNvPicPr>
                   </pic:nvPicPr>
                   <pic:blipFill>
-                    <a:blip r:embed="rId14">
+                    <a:blip r:embed="rId17">
                       <a:extLst>
                         <a:ext uri="{28A0092B-C50C-407E-A947-70E740481C1C}">
                           <a14:useLocalDpi xmlns:a14="http://schemas.microsoft.com/office/drawing/2010/main" val="0"/>
@@ -3014,7 +3166,7 @@
                     </pic:cNvPicPr>
                   </pic:nvPicPr>
                   <pic:blipFill>
-                    <a:blip r:embed="rId15">
+                    <a:blip r:embed="rId18">
                       <a:extLst>
                         <a:ext uri="{28A0092B-C50C-407E-A947-70E740481C1C}">
                           <a14:useLocalDpi xmlns:a14="http://schemas.microsoft.com/office/drawing/2010/main" val="0"/>
@@ -3182,7 +3334,7 @@
                     </pic:cNvPicPr>
                   </pic:nvPicPr>
                   <pic:blipFill>
-                    <a:blip r:embed="rId16">
+                    <a:blip r:embed="rId19">
                       <a:extLst>
                         <a:ext uri="{28A0092B-C50C-407E-A947-70E740481C1C}">
                           <a14:useLocalDpi xmlns:a14="http://schemas.microsoft.com/office/drawing/2010/main" val="0"/>
@@ -3415,15 +3567,7 @@
         <w:rPr>
           <w:rFonts w:ascii="Open Sans" w:hAnsi="Open Sans" w:cs="Open Sans"/>
         </w:rPr>
-        <w:t xml:space="preserve"> efforts, et merc</w:t>
-      </w:r>
-      <w:bookmarkStart w:id="1" w:name="_GoBack"/>
-      <w:bookmarkEnd w:id="1"/>
-      <w:r>
-        <w:rPr>
-          <w:rFonts w:ascii="Open Sans" w:hAnsi="Open Sans" w:cs="Open Sans"/>
-        </w:rPr>
-        <w:t>i infiniment au jury pour leurs présences.</w:t>
+        <w:t xml:space="preserve"> efforts, et merci infiniment au jury pour leurs présences.</w:t>
       </w:r>
     </w:p>
     <w:p>
@@ -3440,6 +3584,7 @@
       </w:pPr>
     </w:p>
     <w:sectPr>
+      <w:footerReference w:type="default" r:id="rId20"/>
       <w:pgSz w:w="12240" w:h="15840"/>
       <w:pgMar w:top="1440" w:right="1440" w:bottom="1440" w:left="1440" w:header="720" w:footer="720" w:gutter="0"/>
       <w:cols w:space="720"/>
@@ -3447,6 +3592,134 @@
     </w:sectPr>
   </w:body>
 </w:document>
+</file>
+
+<file path=word/endnotes.xml><?xml version="1.0" encoding="utf-8"?>
+<w:endnotes xmlns:wpc="http://schemas.microsoft.com/office/word/2010/wordprocessingCanvas" xmlns:cx="http://schemas.microsoft.com/office/drawing/2014/chartex" xmlns:cx1="http://schemas.microsoft.com/office/drawing/2015/9/8/chartex" xmlns:cx2="http://schemas.microsoft.com/office/drawing/2015/10/21/chartex" xmlns:cx3="http://schemas.microsoft.com/office/drawing/2016/5/9/chartex" xmlns:cx4="http://schemas.microsoft.com/office/drawing/2016/5/10/chartex" xmlns:cx5="http://schemas.microsoft.com/office/drawing/2016/5/11/chartex" xmlns:cx6="http://schemas.microsoft.com/office/drawing/2016/5/12/chartex" xmlns:cx7="http://schemas.microsoft.com/office/drawing/2016/5/13/chartex" xmlns:cx8="http://schemas.microsoft.com/office/drawing/2016/5/14/chartex" xmlns:mc="http://schemas.openxmlformats.org/markup-compatibility/2006" xmlns:aink="http://schemas.microsoft.com/office/drawing/2016/ink" xmlns:am3d="http://schemas.microsoft.com/office/drawing/2017/model3d" xmlns:o="urn:schemas-microsoft-com:office:office" xmlns:r="http://schemas.openxmlformats.org/officeDocument/2006/relationships" xmlns:m="http://schemas.openxmlformats.org/officeDocument/2006/math" xmlns:v="urn:schemas-microsoft-com:vml" xmlns:wp14="http://schemas.microsoft.com/office/word/2010/wordprocessingDrawing" xmlns:wp="http://schemas.openxmlformats.org/drawingml/2006/wordprocessingDrawing" xmlns:w10="urn:schemas-microsoft-com:office:word" xmlns:w="http://schemas.openxmlformats.org/wordprocessingml/2006/main" xmlns:w14="http://schemas.microsoft.com/office/word/2010/wordml" xmlns:w15="http://schemas.microsoft.com/office/word/2012/wordml" xmlns:w16cid="http://schemas.microsoft.com/office/word/2016/wordml/cid" xmlns:w16se="http://schemas.microsoft.com/office/word/2015/wordml/symex" xmlns:wpg="http://schemas.microsoft.com/office/word/2010/wordprocessingGroup" xmlns:wpi="http://schemas.microsoft.com/office/word/2010/wordprocessingInk" xmlns:wne="http://schemas.microsoft.com/office/word/2006/wordml" xmlns:wps="http://schemas.microsoft.com/office/word/2010/wordprocessingShape" mc:Ignorable="w14 w15 w16se w16cid wp14">
+  <w:endnote w:type="separator" w:id="-1">
+    <w:p>
+      <w:pPr>
+        <w:spacing w:after="0" w:line="240" w:lineRule="auto"/>
+      </w:pPr>
+      <w:r>
+        <w:separator/>
+      </w:r>
+    </w:p>
+  </w:endnote>
+  <w:endnote w:type="continuationSeparator" w:id="0">
+    <w:p>
+      <w:pPr>
+        <w:spacing w:after="0" w:line="240" w:lineRule="auto"/>
+      </w:pPr>
+      <w:r>
+        <w:continuationSeparator/>
+      </w:r>
+    </w:p>
+  </w:endnote>
+</w:endnotes>
+</file>
+
+<file path=word/footer1.xml><?xml version="1.0" encoding="utf-8"?>
+<w:ftr xmlns:wpc="http://schemas.microsoft.com/office/word/2010/wordprocessingCanvas" xmlns:cx="http://schemas.microsoft.com/office/drawing/2014/chartex" xmlns:cx1="http://schemas.microsoft.com/office/drawing/2015/9/8/chartex" xmlns:cx2="http://schemas.microsoft.com/office/drawing/2015/10/21/chartex" xmlns:cx3="http://schemas.microsoft.com/office/drawing/2016/5/9/chartex" xmlns:cx4="http://schemas.microsoft.com/office/drawing/2016/5/10/chartex" xmlns:cx5="http://schemas.microsoft.com/office/drawing/2016/5/11/chartex" xmlns:cx6="http://schemas.microsoft.com/office/drawing/2016/5/12/chartex" xmlns:cx7="http://schemas.microsoft.com/office/drawing/2016/5/13/chartex" xmlns:cx8="http://schemas.microsoft.com/office/drawing/2016/5/14/chartex" xmlns:mc="http://schemas.openxmlformats.org/markup-compatibility/2006" xmlns:aink="http://schemas.microsoft.com/office/drawing/2016/ink" xmlns:am3d="http://schemas.microsoft.com/office/drawing/2017/model3d" xmlns:o="urn:schemas-microsoft-com:office:office" xmlns:r="http://schemas.openxmlformats.org/officeDocument/2006/relationships" xmlns:m="http://schemas.openxmlformats.org/officeDocument/2006/math" xmlns:v="urn:schemas-microsoft-com:vml" xmlns:wp14="http://schemas.microsoft.com/office/word/2010/wordprocessingDrawing" xmlns:wp="http://schemas.openxmlformats.org/drawingml/2006/wordprocessingDrawing" xmlns:w10="urn:schemas-microsoft-com:office:word" xmlns:w="http://schemas.openxmlformats.org/wordprocessingml/2006/main" xmlns:w14="http://schemas.microsoft.com/office/word/2010/wordml" xmlns:w15="http://schemas.microsoft.com/office/word/2012/wordml" xmlns:w16cid="http://schemas.microsoft.com/office/word/2016/wordml/cid" xmlns:w16se="http://schemas.microsoft.com/office/word/2015/wordml/symex" xmlns:wpg="http://schemas.microsoft.com/office/word/2010/wordprocessingGroup" xmlns:wpi="http://schemas.microsoft.com/office/word/2010/wordprocessingInk" xmlns:wne="http://schemas.microsoft.com/office/word/2006/wordml" xmlns:wps="http://schemas.microsoft.com/office/word/2010/wordprocessingShape" mc:Ignorable="w14 w15 w16se w16cid wp14">
+  <w:sdt>
+    <w:sdtPr>
+      <w:id w:val="-1619753303"/>
+      <w:docPartObj>
+        <w:docPartGallery w:val="Page Numbers (Bottom of Page)"/>
+        <w:docPartUnique/>
+      </w:docPartObj>
+    </w:sdtPr>
+    <w:sdtEndPr>
+      <w:rPr>
+        <w:color w:val="7F7F7F" w:themeColor="background1" w:themeShade="7F"/>
+        <w:spacing w:val="60"/>
+      </w:rPr>
+    </w:sdtEndPr>
+    <w:sdtContent>
+      <w:p>
+        <w:pPr>
+          <w:pStyle w:val="Footer"/>
+          <w:pBdr>
+            <w:top w:val="single" w:sz="4" w:space="1" w:color="D9D9D9" w:themeColor="background1" w:themeShade="D9"/>
+          </w:pBdr>
+          <w:rPr>
+            <w:b/>
+            <w:bCs/>
+          </w:rPr>
+        </w:pPr>
+        <w:r>
+          <w:fldChar w:fldCharType="begin"/>
+        </w:r>
+        <w:r>
+          <w:instrText xml:space="preserve"> PAGE   \* MERGEFORMAT </w:instrText>
+        </w:r>
+        <w:r>
+          <w:fldChar w:fldCharType="separate"/>
+        </w:r>
+        <w:r>
+          <w:rPr>
+            <w:b/>
+            <w:bCs/>
+            <w:noProof/>
+          </w:rPr>
+          <w:t>2</w:t>
+        </w:r>
+        <w:r>
+          <w:rPr>
+            <w:b/>
+            <w:bCs/>
+            <w:noProof/>
+          </w:rPr>
+          <w:fldChar w:fldCharType="end"/>
+        </w:r>
+        <w:r>
+          <w:rPr>
+            <w:b/>
+            <w:bCs/>
+          </w:rPr>
+          <w:t xml:space="preserve"> | </w:t>
+        </w:r>
+        <w:r>
+          <w:rPr>
+            <w:color w:val="7F7F7F" w:themeColor="background1" w:themeShade="7F"/>
+            <w:spacing w:val="60"/>
+          </w:rPr>
+          <w:t>Page</w:t>
+        </w:r>
+      </w:p>
+    </w:sdtContent>
+  </w:sdt>
+  <w:p>
+    <w:pPr>
+      <w:pStyle w:val="Footer"/>
+    </w:pPr>
+  </w:p>
+</w:ftr>
+</file>
+
+<file path=word/footnotes.xml><?xml version="1.0" encoding="utf-8"?>
+<w:footnotes xmlns:wpc="http://schemas.microsoft.com/office/word/2010/wordprocessingCanvas" xmlns:cx="http://schemas.microsoft.com/office/drawing/2014/chartex" xmlns:cx1="http://schemas.microsoft.com/office/drawing/2015/9/8/chartex" xmlns:cx2="http://schemas.microsoft.com/office/drawing/2015/10/21/chartex" xmlns:cx3="http://schemas.microsoft.com/office/drawing/2016/5/9/chartex" xmlns:cx4="http://schemas.microsoft.com/office/drawing/2016/5/10/chartex" xmlns:cx5="http://schemas.microsoft.com/office/drawing/2016/5/11/chartex" xmlns:cx6="http://schemas.microsoft.com/office/drawing/2016/5/12/chartex" xmlns:cx7="http://schemas.microsoft.com/office/drawing/2016/5/13/chartex" xmlns:cx8="http://schemas.microsoft.com/office/drawing/2016/5/14/chartex" xmlns:mc="http://schemas.openxmlformats.org/markup-compatibility/2006" xmlns:aink="http://schemas.microsoft.com/office/drawing/2016/ink" xmlns:am3d="http://schemas.microsoft.com/office/drawing/2017/model3d" xmlns:o="urn:schemas-microsoft-com:office:office" xmlns:r="http://schemas.openxmlformats.org/officeDocument/2006/relationships" xmlns:m="http://schemas.openxmlformats.org/officeDocument/2006/math" xmlns:v="urn:schemas-microsoft-com:vml" xmlns:wp14="http://schemas.microsoft.com/office/word/2010/wordprocessingDrawing" xmlns:wp="http://schemas.openxmlformats.org/drawingml/2006/wordprocessingDrawing" xmlns:w10="urn:schemas-microsoft-com:office:word" xmlns:w="http://schemas.openxmlformats.org/wordprocessingml/2006/main" xmlns:w14="http://schemas.microsoft.com/office/word/2010/wordml" xmlns:w15="http://schemas.microsoft.com/office/word/2012/wordml" xmlns:w16cid="http://schemas.microsoft.com/office/word/2016/wordml/cid" xmlns:w16se="http://schemas.microsoft.com/office/word/2015/wordml/symex" xmlns:wpg="http://schemas.microsoft.com/office/word/2010/wordprocessingGroup" xmlns:wpi="http://schemas.microsoft.com/office/word/2010/wordprocessingInk" xmlns:wne="http://schemas.microsoft.com/office/word/2006/wordml" xmlns:wps="http://schemas.microsoft.com/office/word/2010/wordprocessingShape" mc:Ignorable="w14 w15 w16se w16cid wp14">
+  <w:footnote w:type="separator" w:id="-1">
+    <w:p>
+      <w:pPr>
+        <w:spacing w:after="0" w:line="240" w:lineRule="auto"/>
+      </w:pPr>
+      <w:r>
+        <w:separator/>
+      </w:r>
+    </w:p>
+  </w:footnote>
+  <w:footnote w:type="continuationSeparator" w:id="0">
+    <w:p>
+      <w:pPr>
+        <w:spacing w:after="0" w:line="240" w:lineRule="auto"/>
+      </w:pPr>
+      <w:r>
+        <w:continuationSeparator/>
+      </w:r>
+    </w:p>
+  </w:footnote>
+</w:footnotes>
 </file>
 
 <file path=word/numbering.xml><?xml version="1.0" encoding="utf-8"?>
@@ -4938,6 +5211,7 @@
   <w:style w:type="character" w:default="1" w:styleId="DefaultParagraphFont">
     <w:name w:val="Default Paragraph Font"/>
     <w:uiPriority w:val="1"/>
+    <w:semiHidden/>
     <w:unhideWhenUsed/>
   </w:style>
   <w:style w:type="table" w:default="1" w:styleId="TableNormal">
@@ -5006,6 +5280,56 @@
       <w:ind w:left="720"/>
       <w:contextualSpacing/>
     </w:pPr>
+  </w:style>
+  <w:style w:type="paragraph" w:styleId="Header">
+    <w:name w:val="header"/>
+    <w:basedOn w:val="Normal"/>
+    <w:link w:val="HeaderChar"/>
+    <w:uiPriority w:val="99"/>
+    <w:unhideWhenUsed/>
+    <w:rsid w:val="00025E62"/>
+    <w:pPr>
+      <w:tabs>
+        <w:tab w:val="center" w:pos="4680"/>
+        <w:tab w:val="right" w:pos="9360"/>
+      </w:tabs>
+      <w:spacing w:after="0" w:line="240" w:lineRule="auto"/>
+    </w:pPr>
+  </w:style>
+  <w:style w:type="character" w:customStyle="1" w:styleId="HeaderChar">
+    <w:name w:val="Header Char"/>
+    <w:basedOn w:val="DefaultParagraphFont"/>
+    <w:link w:val="Header"/>
+    <w:uiPriority w:val="99"/>
+    <w:rsid w:val="00025E62"/>
+    <w:rPr>
+      <w:lang w:val="fr-FR"/>
+    </w:rPr>
+  </w:style>
+  <w:style w:type="paragraph" w:styleId="Footer">
+    <w:name w:val="footer"/>
+    <w:basedOn w:val="Normal"/>
+    <w:link w:val="FooterChar"/>
+    <w:uiPriority w:val="99"/>
+    <w:unhideWhenUsed/>
+    <w:rsid w:val="00025E62"/>
+    <w:pPr>
+      <w:tabs>
+        <w:tab w:val="center" w:pos="4680"/>
+        <w:tab w:val="right" w:pos="9360"/>
+      </w:tabs>
+      <w:spacing w:after="0" w:line="240" w:lineRule="auto"/>
+    </w:pPr>
+  </w:style>
+  <w:style w:type="character" w:customStyle="1" w:styleId="FooterChar">
+    <w:name w:val="Footer Char"/>
+    <w:basedOn w:val="DefaultParagraphFont"/>
+    <w:link w:val="Footer"/>
+    <w:uiPriority w:val="99"/>
+    <w:rsid w:val="00025E62"/>
+    <w:rPr>
+      <w:lang w:val="fr-FR"/>
+    </w:rPr>
   </w:style>
 </w:styles>
 </file>

</xml_diff>